<commit_message>
user guide and quick start modifications
</commit_message>
<xml_diff>
--- a/dev/SEP/documentation/originalDocuments/quickStart.docx
+++ b/dev/SEP/documentation/originalDocuments/quickStart.docx
@@ -65,6 +65,7 @@
         <w:dataBinding w:prefixMappings="xmlns:ns0='http://purl.org/dc/elements/1.1/' xmlns:ns1='http://schemas.openxmlformats.org/package/2006/metadata/core-properties' " w:xpath="/ns1:coreProperties[1]/ns0:title[1]" w:storeItemID="{6C3C8BC8-F283-45AE-878A-BAB7291924A1}"/>
         <w:text/>
       </w:sdtPr>
+      <w:sdtEndPr/>
       <w:sdtContent>
         <w:p>
           <w:pPr>
@@ -135,8 +136,6 @@
           <w:szCs w:val="32"/>
         </w:rPr>
       </w:pPr>
-      <w:bookmarkStart w:id="0" w:name="_GoBack"/>
-      <w:bookmarkEnd w:id="0"/>
     </w:p>
     <w:p>
       <w:pPr>
@@ -800,222 +799,15 @@
           <w:sz w:val="24"/>
           <w:szCs w:val="24"/>
         </w:rPr>
-        <w:t xml:space="preserve"> Text, labelled links to resources, and bulleted lists can be displayed to the user with these fields. Enter text in the top Resource field. Text can be accentuated by clicking the bold (</w:t>
-      </w:r>
-      <w:r>
-        <w:rPr>
-          <w:rStyle w:val="edit-btn"/>
-          <w:rFonts w:ascii="Cambria Math" w:hAnsi="Cambria Math" w:cs="Cambria Math"/>
-          <w:b/>
-          <w:bCs/>
-          <w:sz w:val="24"/>
-          <w:szCs w:val="24"/>
-        </w:rPr>
-        <w:t>𝐀</w:t>
-      </w:r>
-      <w:r>
-        <w:rPr>
-          <w:rStyle w:val="edit-btn"/>
-          <w:rFonts w:ascii="Times New Roman" w:hAnsi="Times New Roman" w:cs="Times New Roman"/>
-          <w:b/>
-          <w:bCs/>
-          <w:sz w:val="24"/>
-          <w:szCs w:val="24"/>
-        </w:rPr>
-        <w:t xml:space="preserve">) </w:t>
-      </w:r>
-      <w:r>
-        <w:rPr>
-          <w:rStyle w:val="edit-btn"/>
-          <w:rFonts w:ascii="Times New Roman" w:hAnsi="Times New Roman" w:cs="Times New Roman"/>
-          <w:bCs/>
-          <w:sz w:val="24"/>
-          <w:szCs w:val="24"/>
-        </w:rPr>
-        <w:t>icon, the italic (</w:t>
-      </w:r>
-      <w:r>
-        <w:rPr>
-          <w:rStyle w:val="edit-btn"/>
-          <w:rFonts w:ascii="Cambria Math" w:hAnsi="Cambria Math" w:cs="Cambria Math"/>
-          <w:i/>
-          <w:iCs/>
-          <w:sz w:val="24"/>
-          <w:szCs w:val="24"/>
-        </w:rPr>
-        <w:t>𝐴</w:t>
-      </w:r>
-      <w:r>
-        <w:rPr>
-          <w:rStyle w:val="edit-btn"/>
-          <w:rFonts w:ascii="Times New Roman" w:hAnsi="Times New Roman" w:cs="Times New Roman"/>
-          <w:bCs/>
-          <w:sz w:val="24"/>
-          <w:szCs w:val="24"/>
-        </w:rPr>
-        <w:t>) icon, or by creating a bulleted list with the (</w:t>
-      </w:r>
-      <w:r>
-        <w:rPr>
-          <w:rStyle w:val="edit-btn"/>
-          <w:rFonts w:ascii="Times New Roman" w:hAnsi="Times New Roman" w:cs="Times New Roman"/>
-          <w:sz w:val="24"/>
-          <w:szCs w:val="24"/>
-        </w:rPr>
-        <w:t>•</w:t>
-      </w:r>
-      <w:r>
-        <w:rPr>
-          <w:rStyle w:val="edit-btn"/>
-          <w:rFonts w:ascii="Times New Roman" w:hAnsi="Times New Roman" w:cs="Times New Roman"/>
-          <w:bCs/>
-          <w:sz w:val="24"/>
-          <w:szCs w:val="24"/>
-        </w:rPr>
-        <w:t>) icon. Links to web-based resources can be included by clicking on the (</w:t>
-      </w:r>
-      <w:r>
-        <w:rPr>
-          <w:rStyle w:val="edit-btn"/>
-          <w:rFonts w:ascii="Segoe UI Emoji" w:hAnsi="Segoe UI Emoji" w:cs="Segoe UI Emoji"/>
-          <w:b/>
-          <w:bCs/>
-          <w:sz w:val="24"/>
-          <w:szCs w:val="24"/>
-        </w:rPr>
-        <w:t>🔗</w:t>
-      </w:r>
-      <w:r>
-        <w:rPr>
-          <w:rStyle w:val="edit-btn"/>
-          <w:rFonts w:ascii="Times New Roman" w:hAnsi="Times New Roman" w:cs="Times New Roman"/>
-          <w:bCs/>
-          <w:sz w:val="24"/>
-          <w:szCs w:val="24"/>
-        </w:rPr>
-        <w:t xml:space="preserve">) icon. When clicked, a field will appear </w:t>
-      </w:r>
-      <w:r>
-        <w:rPr>
-          <w:rStyle w:val="edit-btn"/>
-          <w:rFonts w:ascii="Times New Roman" w:hAnsi="Times New Roman" w:cs="Times New Roman"/>
-          <w:bCs/>
-          <w:sz w:val="24"/>
-          <w:szCs w:val="24"/>
-        </w:rPr>
-        <w:t>for</w:t>
-      </w:r>
-      <w:r>
-        <w:rPr>
-          <w:rStyle w:val="edit-btn"/>
-          <w:rFonts w:ascii="Times New Roman" w:hAnsi="Times New Roman" w:cs="Times New Roman"/>
-          <w:bCs/>
-          <w:sz w:val="24"/>
-          <w:szCs w:val="24"/>
-        </w:rPr>
-        <w:t xml:space="preserve"> the URL (web address)</w:t>
-      </w:r>
-      <w:r>
-        <w:rPr>
-          <w:rStyle w:val="edit-btn"/>
-          <w:rFonts w:ascii="Times New Roman" w:hAnsi="Times New Roman" w:cs="Times New Roman"/>
-          <w:bCs/>
-          <w:sz w:val="24"/>
-          <w:szCs w:val="24"/>
-        </w:rPr>
-        <w:t xml:space="preserve"> of the resource</w:t>
-      </w:r>
-      <w:r>
-        <w:rPr>
-          <w:rStyle w:val="edit-btn"/>
-          <w:rFonts w:ascii="Times New Roman" w:hAnsi="Times New Roman" w:cs="Times New Roman"/>
-          <w:bCs/>
-          <w:sz w:val="24"/>
-          <w:szCs w:val="24"/>
-        </w:rPr>
-        <w:t xml:space="preserve">. Enter the web </w:t>
-      </w:r>
-      <w:proofErr w:type="gramStart"/>
-      <w:r>
-        <w:rPr>
-          <w:rStyle w:val="edit-btn"/>
-          <w:rFonts w:ascii="Times New Roman" w:hAnsi="Times New Roman" w:cs="Times New Roman"/>
-          <w:bCs/>
-          <w:sz w:val="24"/>
-          <w:szCs w:val="24"/>
-        </w:rPr>
-        <w:t>address, and</w:t>
-      </w:r>
-      <w:proofErr w:type="gramEnd"/>
-      <w:r>
-        <w:rPr>
-          <w:rStyle w:val="edit-btn"/>
-          <w:rFonts w:ascii="Times New Roman" w:hAnsi="Times New Roman" w:cs="Times New Roman"/>
-          <w:bCs/>
-          <w:sz w:val="24"/>
-          <w:szCs w:val="24"/>
-        </w:rPr>
-        <w:t xml:space="preserve"> click “OK”. A field will appear </w:t>
-      </w:r>
-      <w:r>
-        <w:rPr>
-          <w:rStyle w:val="edit-btn"/>
-          <w:rFonts w:ascii="Times New Roman" w:hAnsi="Times New Roman" w:cs="Times New Roman"/>
-          <w:bCs/>
-          <w:sz w:val="24"/>
-          <w:szCs w:val="24"/>
-        </w:rPr>
-        <w:t>for the</w:t>
-      </w:r>
-      <w:r>
-        <w:rPr>
-          <w:rStyle w:val="edit-btn"/>
-          <w:rFonts w:ascii="Times New Roman" w:hAnsi="Times New Roman" w:cs="Times New Roman"/>
-          <w:bCs/>
-          <w:sz w:val="24"/>
-          <w:szCs w:val="24"/>
-        </w:rPr>
-        <w:t xml:space="preserve"> administrator </w:t>
-      </w:r>
-      <w:r>
-        <w:rPr>
-          <w:rStyle w:val="edit-btn"/>
-          <w:rFonts w:ascii="Times New Roman" w:hAnsi="Times New Roman" w:cs="Times New Roman"/>
-          <w:bCs/>
-          <w:sz w:val="24"/>
-          <w:szCs w:val="24"/>
-        </w:rPr>
-        <w:t>to</w:t>
-      </w:r>
-      <w:r>
-        <w:rPr>
-          <w:rStyle w:val="edit-btn"/>
-          <w:rFonts w:ascii="Times New Roman" w:hAnsi="Times New Roman" w:cs="Times New Roman"/>
-          <w:bCs/>
-          <w:sz w:val="24"/>
-          <w:szCs w:val="24"/>
-        </w:rPr>
-        <w:t xml:space="preserve"> choose the text to be displayed to the user for that link (instead of displaying the web address you just entered). When the “OK” button is clicked, the links will show in the top Resource field for the section, and the text that will be displayed to the survey-taker will be displayed in the bottom Resource field for the section. The text and links can be intuitively combined </w:t>
-      </w:r>
-      <w:r>
-        <w:rPr>
-          <w:rStyle w:val="edit-btn"/>
-          <w:rFonts w:ascii="Times New Roman" w:hAnsi="Times New Roman" w:cs="Times New Roman"/>
-          <w:bCs/>
-          <w:sz w:val="24"/>
-          <w:szCs w:val="24"/>
-        </w:rPr>
-        <w:t>to offer useful information to the user.</w:t>
-      </w:r>
-      <w:r>
-        <w:rPr>
-          <w:rStyle w:val="edit-btn"/>
-          <w:rFonts w:ascii="Times New Roman" w:hAnsi="Times New Roman" w:cs="Times New Roman"/>
-          <w:bCs/>
-          <w:sz w:val="24"/>
-          <w:szCs w:val="24"/>
-        </w:rPr>
         <w:t xml:space="preserve"> </w:t>
+      </w:r>
+      <w:r>
+        <w:rPr>
+          <w:rFonts w:ascii="Times New Roman" w:hAnsi="Times New Roman" w:cs="Times New Roman"/>
+          <w:sz w:val="24"/>
+          <w:szCs w:val="24"/>
+        </w:rPr>
+        <w:t>For more details, see the USS User Guide.</w:t>
       </w:r>
     </w:p>
     <w:p>
@@ -1141,159 +933,12 @@
           <w:sz w:val="24"/>
           <w:szCs w:val="24"/>
         </w:rPr>
-        <w:t xml:space="preserve">, and your surveys will be listed on the left side of the screen in tabs. These tabs indicate whether the survey is active or “live,” contain a “Manage” button that will bring up the Survey Management </w:t>
-      </w:r>
-      <w:proofErr w:type="gramStart"/>
-      <w:r>
-        <w:rPr>
-          <w:rStyle w:val="edit-btn"/>
-          <w:rFonts w:ascii="Times New Roman" w:hAnsi="Times New Roman" w:cs="Times New Roman"/>
-          <w:bCs/>
-          <w:sz w:val="24"/>
-          <w:szCs w:val="24"/>
-        </w:rPr>
-        <w:t>screen, and</w:t>
-      </w:r>
-      <w:proofErr w:type="gramEnd"/>
-      <w:r>
-        <w:rPr>
-          <w:rStyle w:val="edit-btn"/>
-          <w:rFonts w:ascii="Times New Roman" w:hAnsi="Times New Roman" w:cs="Times New Roman"/>
-          <w:bCs/>
-          <w:sz w:val="24"/>
-          <w:szCs w:val="24"/>
-        </w:rPr>
-        <w:t xml:space="preserve"> </w:t>
-      </w:r>
-      <w:r>
-        <w:rPr>
-          <w:rStyle w:val="edit-btn"/>
-          <w:rFonts w:ascii="Times New Roman" w:hAnsi="Times New Roman" w:cs="Times New Roman"/>
-          <w:bCs/>
-          <w:sz w:val="24"/>
-          <w:szCs w:val="24"/>
-        </w:rPr>
-        <w:t xml:space="preserve">contain </w:t>
-      </w:r>
-      <w:r>
-        <w:rPr>
-          <w:rStyle w:val="edit-btn"/>
-          <w:rFonts w:ascii="Times New Roman" w:hAnsi="Times New Roman" w:cs="Times New Roman"/>
-          <w:bCs/>
-          <w:sz w:val="24"/>
-          <w:szCs w:val="24"/>
-        </w:rPr>
-        <w:t xml:space="preserve">an “Edit” button that allows the survey contents to be modified. </w:t>
-      </w:r>
-    </w:p>
-    <w:p>
-      <w:pPr>
-        <w:pStyle w:val="ListParagraph"/>
-        <w:spacing w:line="240" w:lineRule="auto"/>
-        <w:rPr>
-          <w:rStyle w:val="edit-btn"/>
-          <w:rFonts w:ascii="Times New Roman" w:hAnsi="Times New Roman" w:cs="Times New Roman"/>
-          <w:sz w:val="24"/>
-          <w:szCs w:val="24"/>
-        </w:rPr>
-      </w:pPr>
-      <w:r>
-        <w:rPr>
-          <w:rStyle w:val="edit-btn"/>
-          <w:rFonts w:ascii="Times New Roman" w:hAnsi="Times New Roman" w:cs="Times New Roman"/>
-          <w:sz w:val="24"/>
-          <w:szCs w:val="24"/>
-        </w:rPr>
-        <w:t>The top of this column contains buttons that allow the administrator to create a new survey, view account information, or return to the Welcome screen.</w:t>
-      </w:r>
-    </w:p>
-    <w:p>
-      <w:pPr>
-        <w:pStyle w:val="ListParagraph"/>
-        <w:spacing w:line="240" w:lineRule="auto"/>
-        <w:rPr>
-          <w:rStyle w:val="edit-btn"/>
-          <w:rFonts w:ascii="Times New Roman" w:hAnsi="Times New Roman" w:cs="Times New Roman"/>
-          <w:sz w:val="24"/>
-          <w:szCs w:val="24"/>
-        </w:rPr>
-      </w:pPr>
-    </w:p>
-    <w:p>
-      <w:pPr>
-        <w:pStyle w:val="ListParagraph"/>
-        <w:spacing w:line="240" w:lineRule="auto"/>
-        <w:rPr>
-          <w:rStyle w:val="edit-btn"/>
-          <w:rFonts w:ascii="Times New Roman" w:hAnsi="Times New Roman" w:cs="Times New Roman"/>
-          <w:sz w:val="24"/>
-          <w:szCs w:val="24"/>
-        </w:rPr>
-      </w:pPr>
-      <w:r>
-        <w:rPr>
-          <w:rStyle w:val="edit-btn"/>
-          <w:rFonts w:ascii="Times New Roman" w:hAnsi="Times New Roman" w:cs="Times New Roman"/>
-          <w:sz w:val="24"/>
-          <w:szCs w:val="24"/>
-        </w:rPr>
-        <w:t>The “My Account” button allows the administrator to change the email address associated with the account, or change passwords, or both.</w:t>
-      </w:r>
-    </w:p>
-    <w:p>
-      <w:pPr>
-        <w:spacing w:line="240" w:lineRule="auto"/>
-        <w:ind w:firstLine="720"/>
-        <w:rPr>
-          <w:rStyle w:val="edit-btn"/>
-          <w:rFonts w:ascii="Times New Roman" w:hAnsi="Times New Roman" w:cs="Times New Roman"/>
-          <w:sz w:val="24"/>
-          <w:szCs w:val="24"/>
-        </w:rPr>
-      </w:pPr>
-      <w:r>
-        <w:rPr>
-          <w:rStyle w:val="edit-btn"/>
-          <w:rFonts w:ascii="Times New Roman" w:hAnsi="Times New Roman" w:cs="Times New Roman"/>
-          <w:sz w:val="24"/>
-          <w:szCs w:val="24"/>
-        </w:rPr>
-        <w:t xml:space="preserve">The Notifications button </w:t>
-      </w:r>
-      <w:r>
-        <w:rPr>
-          <w:rStyle w:val="edit-btn"/>
-          <w:rFonts w:ascii="Times New Roman" w:hAnsi="Times New Roman" w:cs="Times New Roman"/>
-          <w:b/>
-          <w:sz w:val="24"/>
-          <w:szCs w:val="24"/>
-        </w:rPr>
-        <w:t>Explain the notification button here</w:t>
-      </w:r>
-    </w:p>
-    <w:p>
-      <w:pPr>
-        <w:spacing w:line="240" w:lineRule="auto"/>
-        <w:ind w:firstLine="720"/>
-        <w:rPr>
-          <w:rStyle w:val="edit-btn"/>
-          <w:rFonts w:ascii="Times New Roman" w:hAnsi="Times New Roman" w:cs="Times New Roman"/>
-          <w:sz w:val="24"/>
-          <w:szCs w:val="24"/>
-        </w:rPr>
-      </w:pPr>
-      <w:r>
-        <w:rPr>
-          <w:rStyle w:val="edit-btn"/>
-          <w:rFonts w:ascii="Times New Roman" w:hAnsi="Times New Roman" w:cs="Times New Roman"/>
-          <w:sz w:val="24"/>
-          <w:szCs w:val="24"/>
-        </w:rPr>
-        <w:t>Below the Notification button is a “Log Out” button, to log out of your account.</w:t>
-      </w:r>
-    </w:p>
-    <w:p>
-      <w:pPr>
+        <w:t xml:space="preserve">, and your surveys will be listed on the left side of the screen in tabs. </w:t>
+      </w:r>
+    </w:p>
+    <w:p>
+      <w:pPr>
+        <w:pStyle w:val="ListParagraph"/>
         <w:spacing w:line="240" w:lineRule="auto"/>
         <w:rPr>
           <w:rStyle w:val="edit-btn"/>
@@ -1310,6 +955,7 @@
           <w:ilvl w:val="0"/>
           <w:numId w:val="2"/>
         </w:numPr>
+        <w:spacing w:line="240" w:lineRule="auto"/>
         <w:rPr>
           <w:rStyle w:val="edit-btn"/>
           <w:rFonts w:ascii="Times New Roman" w:hAnsi="Times New Roman" w:cs="Times New Roman"/>
@@ -1324,26 +970,36 @@
           <w:sz w:val="24"/>
           <w:szCs w:val="24"/>
         </w:rPr>
-        <w:t xml:space="preserve">If a survey tab is selected by clicking anywhere on it besides the two buttons, the results that have been returned for that survey are displayed on the left. The default view is the average result across all groups, which can also be selected using the “All Groups” button at the top right of the panel. Results for each PIN that was distributed for this survey can be viewed individually by clicking on the appropriate </w:t>
-      </w:r>
-      <w:r>
+        <w:t>Copy the provided link that leads to the survey-taker (“user”) login page, along with the PIN, and email both to any entity that you wish to have take that survey. PINs can be used for any number of groups, and by any number of people in a group, but survey results can only be divided by PIN (using group names).</w:t>
+      </w:r>
+    </w:p>
+    <w:p>
+      <w:pPr>
+        <w:pStyle w:val="ListParagraph"/>
+        <w:spacing w:line="240" w:lineRule="auto"/>
         <w:rPr>
           <w:rStyle w:val="edit-btn"/>
           <w:rFonts w:ascii="Times New Roman" w:hAnsi="Times New Roman" w:cs="Times New Roman"/>
           <w:sz w:val="24"/>
           <w:szCs w:val="24"/>
         </w:rPr>
-        <w:t xml:space="preserve">group name at the top left of the panel. The panel displays the number of responses, the average time it took for recipients to complete the survey, the standard deviation of the times (this </w:t>
-      </w:r>
-      <w:r>
+      </w:pPr>
+    </w:p>
+    <w:p>
+      <w:pPr>
+        <w:pStyle w:val="ListParagraph"/>
+        <w:numPr>
+          <w:ilvl w:val="0"/>
+          <w:numId w:val="2"/>
+        </w:numPr>
+        <w:spacing w:line="240" w:lineRule="auto"/>
         <w:rPr>
           <w:rStyle w:val="edit-btn"/>
           <w:rFonts w:ascii="Times New Roman" w:hAnsi="Times New Roman" w:cs="Times New Roman"/>
           <w:sz w:val="24"/>
           <w:szCs w:val="24"/>
         </w:rPr>
-        <w:t>exists</w:t>
-      </w:r>
+      </w:pPr>
       <w:r>
         <w:rPr>
           <w:rStyle w:val="edit-btn"/>
@@ -1351,8 +1007,9 @@
           <w:sz w:val="24"/>
           <w:szCs w:val="24"/>
         </w:rPr>
-        <w:t xml:space="preserve"> to give the administrator an indication if a very few respondents took a very long time to complete the survey – for instance, if </w:t>
-      </w:r>
+        <w:t xml:space="preserve">When a user completes and submits the survey, the results will automatically be combined with the other results for that </w:t>
+      </w:r>
+      <w:proofErr w:type="gramStart"/>
       <w:r>
         <w:rPr>
           <w:rStyle w:val="edit-btn"/>
@@ -1360,8 +1017,9 @@
           <w:sz w:val="24"/>
           <w:szCs w:val="24"/>
         </w:rPr>
-        <w:t>someone</w:t>
-      </w:r>
+        <w:t>survey, and</w:t>
+      </w:r>
+      <w:proofErr w:type="gramEnd"/>
       <w:r>
         <w:rPr>
           <w:rStyle w:val="edit-btn"/>
@@ -1369,28 +1027,31 @@
           <w:sz w:val="24"/>
           <w:szCs w:val="24"/>
         </w:rPr>
-        <w:t xml:space="preserve"> left it open on a screen and went to lunch), and the average level (“RLEVEL”) that the respondents reached in the section continuum. Obviously, this part is only pertinent if the survey is weighted and </w:t>
-      </w:r>
-      <w:proofErr w:type="gramStart"/>
-      <w:r>
+        <w:t xml:space="preserve"> will be displayed on the administrator dashboard when the survey is selected.</w:t>
+      </w:r>
+    </w:p>
+    <w:p>
+      <w:pPr>
+        <w:pStyle w:val="ListParagraph"/>
         <w:rPr>
           <w:rStyle w:val="edit-btn"/>
           <w:rFonts w:ascii="Times New Roman" w:hAnsi="Times New Roman" w:cs="Times New Roman"/>
           <w:sz w:val="24"/>
           <w:szCs w:val="24"/>
         </w:rPr>
-        <w:t>scored</w:t>
-      </w:r>
-      <w:r>
+      </w:pPr>
+    </w:p>
+    <w:p>
+      <w:pPr>
+        <w:pStyle w:val="ListParagraph"/>
+        <w:spacing w:line="240" w:lineRule="auto"/>
         <w:rPr>
           <w:rStyle w:val="edit-btn"/>
           <w:rFonts w:ascii="Times New Roman" w:hAnsi="Times New Roman" w:cs="Times New Roman"/>
           <w:sz w:val="24"/>
           <w:szCs w:val="24"/>
         </w:rPr>
-        <w:t>, and</w:t>
-      </w:r>
-      <w:proofErr w:type="gramEnd"/>
+      </w:pPr>
       <w:r>
         <w:rPr>
           <w:rStyle w:val="edit-btn"/>
@@ -1398,53 +1059,10 @@
           <w:sz w:val="24"/>
           <w:szCs w:val="24"/>
         </w:rPr>
-        <w:t xml:space="preserve"> has more than one section</w:t>
-      </w:r>
-      <w:r>
-        <w:rPr>
-          <w:rStyle w:val="edit-btn"/>
-          <w:rFonts w:ascii="Times New Roman" w:hAnsi="Times New Roman" w:cs="Times New Roman"/>
-          <w:sz w:val="24"/>
-          <w:szCs w:val="24"/>
-        </w:rPr>
-        <w:t xml:space="preserve">. The bottom of the screen contains two buttons. One allows for results to be viewed in graph form, and the other allows for the results to be exported for use with other software, such as Excel. The rest of the </w:t>
-      </w:r>
-      <w:r>
-        <w:rPr>
-          <w:rStyle w:val="edit-btn"/>
-          <w:rFonts w:ascii="Times New Roman" w:hAnsi="Times New Roman" w:cs="Times New Roman"/>
-          <w:sz w:val="24"/>
-          <w:szCs w:val="24"/>
-        </w:rPr>
-        <w:t xml:space="preserve">right </w:t>
-      </w:r>
-      <w:r>
-        <w:rPr>
-          <w:rStyle w:val="edit-btn"/>
-          <w:rFonts w:ascii="Times New Roman" w:hAnsi="Times New Roman" w:cs="Times New Roman"/>
-          <w:sz w:val="24"/>
-          <w:szCs w:val="24"/>
-        </w:rPr>
-        <w:t xml:space="preserve">column displays the results of each question in the survey for whatever group is selected, </w:t>
-      </w:r>
-      <w:r>
-        <w:rPr>
-          <w:rStyle w:val="edit-btn"/>
-          <w:rFonts w:ascii="Times New Roman" w:hAnsi="Times New Roman" w:cs="Times New Roman"/>
-          <w:sz w:val="24"/>
-          <w:szCs w:val="24"/>
-        </w:rPr>
-        <w:t xml:space="preserve">and </w:t>
-      </w:r>
-      <w:r>
-        <w:rPr>
-          <w:rStyle w:val="edit-btn"/>
-          <w:rFonts w:ascii="Times New Roman" w:hAnsi="Times New Roman" w:cs="Times New Roman"/>
-          <w:sz w:val="24"/>
-          <w:szCs w:val="24"/>
-        </w:rPr>
-        <w:t>a bar graph with text indicating the percentage of respondents who chose a given answer. The bar graph for the correct answer to a question (if there is one) will be shaded green. Others will be shaded blue.</w:t>
-      </w:r>
+        <w:t>For more detailed instructions, please see the USS User Guide.</w:t>
+      </w:r>
+      <w:bookmarkStart w:id="0" w:name="_GoBack"/>
+      <w:bookmarkEnd w:id="0"/>
     </w:p>
     <w:p>
       <w:pPr>
@@ -2528,7 +2146,7 @@
 </file>
 
 <file path=customXml/itemProps1.xml><?xml version="1.0" encoding="utf-8"?>
-<ds:datastoreItem xmlns:ds="http://schemas.openxmlformats.org/officeDocument/2006/customXml" ds:itemID="{96AF752F-2BAD-4742-97FE-382FD9DE7951}">
+<ds:datastoreItem xmlns:ds="http://schemas.openxmlformats.org/officeDocument/2006/customXml" ds:itemID="{78281265-FB4E-4FFB-B96D-CF4D7C6E0174}">
   <ds:schemaRefs>
     <ds:schemaRef ds:uri="http://schemas.openxmlformats.org/officeDocument/2006/bibliography"/>
   </ds:schemaRefs>

</xml_diff>

<commit_message>
added presentation info to git
</commit_message>
<xml_diff>
--- a/dev/SEP/documentation/originalDocuments/quickStart.docx
+++ b/dev/SEP/documentation/originalDocuments/quickStart.docx
@@ -963,6 +963,8 @@
           <w:szCs w:val="24"/>
         </w:rPr>
       </w:pPr>
+      <w:bookmarkStart w:id="0" w:name="_GoBack"/>
+      <w:bookmarkEnd w:id="0"/>
       <w:r>
         <w:rPr>
           <w:rStyle w:val="edit-btn"/>
@@ -970,7 +972,27 @@
           <w:sz w:val="24"/>
           <w:szCs w:val="24"/>
         </w:rPr>
-        <w:t>Copy the provided link that leads to the survey-taker (“user”) login page, along with the PIN, and email both to any entity that you wish to have take that survey. PINs can be used for any number of groups, and by any number of people in a group, but survey results can only be divided by PIN (using group names).</w:t>
+        <w:t xml:space="preserve">Click on the PIN and copy the provided link that leads to the survey-taker (“user”) login page, either with or without the PIN (if the link without the PIN is chosen, be sure to include the PIN in the email), and email it / them to any entity that you wish to have </w:t>
+      </w:r>
+      <w:proofErr w:type="spellStart"/>
+      <w:r>
+        <w:rPr>
+          <w:rStyle w:val="edit-btn"/>
+          <w:rFonts w:ascii="Times New Roman" w:hAnsi="Times New Roman" w:cs="Times New Roman"/>
+          <w:sz w:val="24"/>
+          <w:szCs w:val="24"/>
+        </w:rPr>
+        <w:t>take</w:t>
+      </w:r>
+      <w:proofErr w:type="spellEnd"/>
+      <w:r>
+        <w:rPr>
+          <w:rStyle w:val="edit-btn"/>
+          <w:rFonts w:ascii="Times New Roman" w:hAnsi="Times New Roman" w:cs="Times New Roman"/>
+          <w:sz w:val="24"/>
+          <w:szCs w:val="24"/>
+        </w:rPr>
+        <w:t xml:space="preserve"> that survey. PINs can be used for any number of groups, and by any number of people in a group, but survey results can only be divided by PIN (using group names).</w:t>
       </w:r>
     </w:p>
     <w:p>
@@ -1061,8 +1083,6 @@
         </w:rPr>
         <w:t>For more detailed instructions, please see the USS User Guide.</w:t>
       </w:r>
-      <w:bookmarkStart w:id="0" w:name="_GoBack"/>
-      <w:bookmarkEnd w:id="0"/>
     </w:p>
     <w:p>
       <w:pPr>
@@ -1352,6 +1372,96 @@
       </w:pPr>
     </w:lvl>
   </w:abstractNum>
+  <w:abstractNum w:abstractNumId="3" w15:restartNumberingAfterBreak="0">
+    <w:nsid w:val="32E700E6"/>
+    <w:multiLevelType w:val="hybridMultilevel"/>
+    <w:tmpl w:val="78AAB522"/>
+    <w:lvl w:ilvl="0" w:tplc="0409000F">
+      <w:start w:val="1"/>
+      <w:numFmt w:val="decimal"/>
+      <w:lvlText w:val="%1."/>
+      <w:lvlJc w:val="left"/>
+      <w:pPr>
+        <w:ind w:left="1080" w:hanging="360"/>
+      </w:pPr>
+      <w:rPr>
+        <w:rFonts w:hint="default"/>
+        <w:b w:val="0"/>
+      </w:rPr>
+    </w:lvl>
+    <w:lvl w:ilvl="1" w:tplc="04090019" w:tentative="1">
+      <w:start w:val="1"/>
+      <w:numFmt w:val="lowerLetter"/>
+      <w:lvlText w:val="%2."/>
+      <w:lvlJc w:val="left"/>
+      <w:pPr>
+        <w:ind w:left="1800" w:hanging="360"/>
+      </w:pPr>
+    </w:lvl>
+    <w:lvl w:ilvl="2" w:tplc="0409001B" w:tentative="1">
+      <w:start w:val="1"/>
+      <w:numFmt w:val="lowerRoman"/>
+      <w:lvlText w:val="%3."/>
+      <w:lvlJc w:val="right"/>
+      <w:pPr>
+        <w:ind w:left="2520" w:hanging="180"/>
+      </w:pPr>
+    </w:lvl>
+    <w:lvl w:ilvl="3" w:tplc="0409000F" w:tentative="1">
+      <w:start w:val="1"/>
+      <w:numFmt w:val="decimal"/>
+      <w:lvlText w:val="%4."/>
+      <w:lvlJc w:val="left"/>
+      <w:pPr>
+        <w:ind w:left="3240" w:hanging="360"/>
+      </w:pPr>
+    </w:lvl>
+    <w:lvl w:ilvl="4" w:tplc="04090019" w:tentative="1">
+      <w:start w:val="1"/>
+      <w:numFmt w:val="lowerLetter"/>
+      <w:lvlText w:val="%5."/>
+      <w:lvlJc w:val="left"/>
+      <w:pPr>
+        <w:ind w:left="3960" w:hanging="360"/>
+      </w:pPr>
+    </w:lvl>
+    <w:lvl w:ilvl="5" w:tplc="0409001B" w:tentative="1">
+      <w:start w:val="1"/>
+      <w:numFmt w:val="lowerRoman"/>
+      <w:lvlText w:val="%6."/>
+      <w:lvlJc w:val="right"/>
+      <w:pPr>
+        <w:ind w:left="4680" w:hanging="180"/>
+      </w:pPr>
+    </w:lvl>
+    <w:lvl w:ilvl="6" w:tplc="0409000F" w:tentative="1">
+      <w:start w:val="1"/>
+      <w:numFmt w:val="decimal"/>
+      <w:lvlText w:val="%7."/>
+      <w:lvlJc w:val="left"/>
+      <w:pPr>
+        <w:ind w:left="5400" w:hanging="360"/>
+      </w:pPr>
+    </w:lvl>
+    <w:lvl w:ilvl="7" w:tplc="04090019" w:tentative="1">
+      <w:start w:val="1"/>
+      <w:numFmt w:val="lowerLetter"/>
+      <w:lvlText w:val="%8."/>
+      <w:lvlJc w:val="left"/>
+      <w:pPr>
+        <w:ind w:left="6120" w:hanging="360"/>
+      </w:pPr>
+    </w:lvl>
+    <w:lvl w:ilvl="8" w:tplc="0409001B" w:tentative="1">
+      <w:start w:val="1"/>
+      <w:numFmt w:val="lowerRoman"/>
+      <w:lvlText w:val="%9."/>
+      <w:lvlJc w:val="right"/>
+      <w:pPr>
+        <w:ind w:left="6840" w:hanging="180"/>
+      </w:pPr>
+    </w:lvl>
+  </w:abstractNum>
   <w:num w:numId="1">
     <w:abstractNumId w:val="2"/>
   </w:num>
@@ -1360,6 +1470,9 @@
   </w:num>
   <w:num w:numId="3">
     <w:abstractNumId w:val="0"/>
+  </w:num>
+  <w:num w:numId="4">
+    <w:abstractNumId w:val="3"/>
   </w:num>
 </w:numbering>
 </file>
@@ -2146,7 +2259,7 @@
 </file>
 
 <file path=customXml/itemProps1.xml><?xml version="1.0" encoding="utf-8"?>
-<ds:datastoreItem xmlns:ds="http://schemas.openxmlformats.org/officeDocument/2006/customXml" ds:itemID="{78281265-FB4E-4FFB-B96D-CF4D7C6E0174}">
+<ds:datastoreItem xmlns:ds="http://schemas.openxmlformats.org/officeDocument/2006/customXml" ds:itemID="{FB27D718-A9E3-4978-B955-3F82BCCEC008}">
   <ds:schemaRefs>
     <ds:schemaRef ds:uri="http://schemas.openxmlformats.org/officeDocument/2006/bibliography"/>
   </ds:schemaRefs>

</xml_diff>

<commit_message>
Updated links and instructions in user guide, tech guide, and quick start guide
</commit_message>
<xml_diff>
--- a/dev/SEP/documentation/originalDocuments/quickStart.docx
+++ b/dev/SEP/documentation/originalDocuments/quickStart.docx
@@ -145,19 +145,139 @@
           <w:numId w:val="2"/>
         </w:numPr>
         <w:rPr>
-          <w:rFonts w:ascii="Times New Roman" w:hAnsi="Times New Roman" w:cs="Times New Roman"/>
-          <w:sz w:val="24"/>
-          <w:szCs w:val="24"/>
-        </w:rPr>
-      </w:pPr>
-      <w:r>
-        <w:rPr>
-          <w:rFonts w:ascii="Times New Roman" w:hAnsi="Times New Roman" w:cs="Times New Roman"/>
-          <w:sz w:val="24"/>
-          <w:szCs w:val="24"/>
-        </w:rPr>
-        <w:t>If you haven’t already, create an administrator account at Career-Services-Department-Survey-System/dev/SEP/pollster/pSignup.html. Fill out the account creation form, click on the link sent to the email address you entered, and, provided that your account was created successfully, you will be taken to the administrator dashboard. This is the page you will land on whenever you sign in.</w:t>
-      </w:r>
+          <w:rStyle w:val="BookTitle"/>
+          <w:rFonts w:ascii="Times New Roman" w:hAnsi="Times New Roman" w:cs="Times New Roman"/>
+          <w:b w:val="0"/>
+          <w:bCs w:val="0"/>
+          <w:i w:val="0"/>
+          <w:iCs w:val="0"/>
+          <w:spacing w:val="0"/>
+          <w:sz w:val="24"/>
+          <w:szCs w:val="24"/>
+        </w:rPr>
+      </w:pPr>
+      <w:r>
+        <w:rPr>
+          <w:rStyle w:val="BookTitle"/>
+          <w:rFonts w:ascii="Times New Roman" w:hAnsi="Times New Roman" w:cs="Times New Roman"/>
+          <w:b w:val="0"/>
+          <w:i w:val="0"/>
+          <w:sz w:val="24"/>
+          <w:szCs w:val="24"/>
+        </w:rPr>
+        <w:t xml:space="preserve">Unpack </w:t>
+      </w:r>
+      <w:proofErr w:type="gramStart"/>
+      <w:r>
+        <w:rPr>
+          <w:rStyle w:val="BookTitle"/>
+          <w:rFonts w:ascii="Times New Roman" w:hAnsi="Times New Roman" w:cs="Times New Roman"/>
+          <w:b w:val="0"/>
+          <w:i w:val="0"/>
+          <w:sz w:val="24"/>
+          <w:szCs w:val="24"/>
+        </w:rPr>
+        <w:t>USSv1.0.tar.gz</w:t>
+      </w:r>
+      <w:r>
+        <w:rPr>
+          <w:rStyle w:val="BookTitle"/>
+          <w:rFonts w:ascii="Times New Roman" w:hAnsi="Times New Roman" w:cs="Times New Roman"/>
+          <w:b w:val="0"/>
+          <w:i w:val="0"/>
+          <w:sz w:val="24"/>
+          <w:szCs w:val="24"/>
+        </w:rPr>
+        <w:t>, and</w:t>
+      </w:r>
+      <w:proofErr w:type="gramEnd"/>
+      <w:r>
+        <w:rPr>
+          <w:rStyle w:val="BookTitle"/>
+          <w:rFonts w:ascii="Times New Roman" w:hAnsi="Times New Roman" w:cs="Times New Roman"/>
+          <w:b w:val="0"/>
+          <w:i w:val="0"/>
+          <w:sz w:val="24"/>
+          <w:szCs w:val="24"/>
+        </w:rPr>
+        <w:t xml:space="preserve"> open the INSTALL.sh file. Follow the instructions on your screen. Specific installation instructions are listed in the included README.txt file, if needed. Install the software on the web hosting service of your choice.</w:t>
+      </w:r>
+    </w:p>
+    <w:p>
+      <w:pPr>
+        <w:pStyle w:val="ListParagraph"/>
+        <w:rPr>
+          <w:rFonts w:ascii="Times New Roman" w:hAnsi="Times New Roman" w:cs="Times New Roman"/>
+          <w:sz w:val="24"/>
+          <w:szCs w:val="24"/>
+        </w:rPr>
+      </w:pPr>
+    </w:p>
+    <w:p>
+      <w:pPr>
+        <w:pStyle w:val="ListParagraph"/>
+        <w:numPr>
+          <w:ilvl w:val="0"/>
+          <w:numId w:val="2"/>
+        </w:numPr>
+        <w:rPr>
+          <w:rFonts w:ascii="Times New Roman" w:hAnsi="Times New Roman" w:cs="Times New Roman"/>
+          <w:sz w:val="24"/>
+          <w:szCs w:val="24"/>
+        </w:rPr>
+      </w:pPr>
+      <w:r>
+        <w:rPr>
+          <w:rFonts w:ascii="Times New Roman" w:hAnsi="Times New Roman" w:cs="Times New Roman"/>
+          <w:sz w:val="24"/>
+          <w:szCs w:val="24"/>
+        </w:rPr>
+        <w:t xml:space="preserve">If you haven’t already, create an administrator account at </w:t>
+      </w:r>
+      <w:r>
+        <w:rPr>
+          <w:rFonts w:ascii="Times New Roman" w:hAnsi="Times New Roman" w:cs="Times New Roman"/>
+          <w:sz w:val="24"/>
+          <w:szCs w:val="24"/>
+        </w:rPr>
+        <w:t>&lt;</w:t>
+      </w:r>
+      <w:proofErr w:type="spellStart"/>
+      <w:r>
+        <w:rPr>
+          <w:rFonts w:ascii="Times New Roman" w:hAnsi="Times New Roman" w:cs="Times New Roman"/>
+          <w:sz w:val="24"/>
+          <w:szCs w:val="24"/>
+        </w:rPr>
+        <w:t>yourDomain</w:t>
+      </w:r>
+      <w:proofErr w:type="spellEnd"/>
+      <w:r>
+        <w:rPr>
+          <w:rFonts w:ascii="Times New Roman" w:hAnsi="Times New Roman" w:cs="Times New Roman"/>
+          <w:sz w:val="24"/>
+          <w:szCs w:val="24"/>
+        </w:rPr>
+        <w:t>&gt;/</w:t>
+      </w:r>
+      <w:r>
+        <w:rPr>
+          <w:rFonts w:ascii="Times New Roman" w:hAnsi="Times New Roman" w:cs="Times New Roman"/>
+          <w:sz w:val="24"/>
+          <w:szCs w:val="24"/>
+        </w:rPr>
+        <w:t>pollster/pSignup.html. Fill out the account creation form, click on the link sent to the email address you entered, and, provided that your account was created successfully, you will be taken to the administrator dashboard. This is the page you will land on whenever you sign in</w:t>
+      </w:r>
+      <w:r>
+        <w:rPr>
+          <w:rFonts w:ascii="Times New Roman" w:hAnsi="Times New Roman" w:cs="Times New Roman"/>
+          <w:sz w:val="24"/>
+          <w:szCs w:val="24"/>
+        </w:rPr>
+        <w:t xml:space="preserve"> at &lt;yourDomain&gt;/pollster/pLogin.html.</w:t>
+      </w:r>
+      <w:bookmarkStart w:id="0" w:name="_GoBack"/>
+      <w:bookmarkEnd w:id="0"/>
     </w:p>
     <w:p>
       <w:pPr>
@@ -963,8 +1083,6 @@
           <w:szCs w:val="24"/>
         </w:rPr>
       </w:pPr>
-      <w:bookmarkStart w:id="0" w:name="_GoBack"/>
-      <w:bookmarkEnd w:id="0"/>
       <w:r>
         <w:rPr>
           <w:rStyle w:val="edit-btn"/>
@@ -2259,7 +2377,7 @@
 </file>
 
 <file path=customXml/itemProps1.xml><?xml version="1.0" encoding="utf-8"?>
-<ds:datastoreItem xmlns:ds="http://schemas.openxmlformats.org/officeDocument/2006/customXml" ds:itemID="{FB27D718-A9E3-4978-B955-3F82BCCEC008}">
+<ds:datastoreItem xmlns:ds="http://schemas.openxmlformats.org/officeDocument/2006/customXml" ds:itemID="{04AE4C6B-CDF5-496F-B95E-60207B8F9607}">
   <ds:schemaRefs>
     <ds:schemaRef ds:uri="http://schemas.openxmlformats.org/officeDocument/2006/bibliography"/>
   </ds:schemaRefs>

</xml_diff>